<commit_message>
recover file. Assignment 1
</commit_message>
<xml_diff>
--- a/PROPOSAL 101.docx
+++ b/PROPOSAL 101.docx
@@ -140,8 +140,6 @@
         </w:rPr>
         <w:t>Islam</w:t>
       </w:r>
-      <w:bookmarkStart w:id="1" w:name="_GoBack"/>
-      <w:bookmarkEnd w:id="1"/>
       <w:r>
         <w:rPr>
           <w:rFonts w:ascii="Calibri" w:eastAsia="Calibri" w:hAnsi="Calibri" w:cs="Calibri"/>
@@ -277,8 +275,10 @@
           <w:sz w:val="36"/>
           <w:szCs w:val="36"/>
         </w:rPr>
-        <w:t>Shoaib Ahmed (F17040117</w:t>
-      </w:r>
+        <w:t>Shoaib Ahmed (F17040116</w:t>
+      </w:r>
+      <w:bookmarkStart w:id="1" w:name="_GoBack"/>
+      <w:bookmarkEnd w:id="1"/>
       <w:r>
         <w:rPr>
           <w:rFonts w:ascii="Calibri" w:eastAsia="Calibri" w:hAnsi="Calibri" w:cs="Calibri"/>

</xml_diff>